<commit_message>
Cours 2: révision de tous les élémens nécessaires à la compréhension du cours 1
</commit_message>
<xml_diff>
--- a/Excel/Cours 1/Partie 1 Excel_Fonctions classiques.docx
+++ b/Excel/Cours 1/Partie 1 Excel_Fonctions classiques.docx
@@ -7285,17 +7285,14 @@
       </w:pPr>
       <w:r>
         <w:rPr>
-          <w:rFonts w:ascii="Comic Sans MS" w:hAnsi="Comic Sans MS"/>
           <w:noProof/>
-          <w:sz w:val="24"/>
-          <w:szCs w:val="24"/>
           <w:lang w:eastAsia="fr-BE"/>
         </w:rPr>
         <w:drawing>
-          <wp:inline distT="0" distB="0" distL="0" distR="0" wp14:anchorId="3C53CA11" wp14:editId="1BEA8551">
-            <wp:extent cx="3835400" cy="1863585"/>
-            <wp:effectExtent l="0" t="0" r="0" b="3810"/>
-            <wp:docPr id="8" name="Image 8"/>
+          <wp:inline distT="0" distB="0" distL="0" distR="0" wp14:anchorId="0225E5B9" wp14:editId="7185DCFF">
+            <wp:extent cx="4240021" cy="1876508"/>
+            <wp:effectExtent l="0" t="0" r="8255" b="9525"/>
+            <wp:docPr id="9" name="Image 9"/>
             <wp:cNvGraphicFramePr>
               <a:graphicFrameLocks xmlns:a="http://schemas.openxmlformats.org/drawingml/2006/main" noChangeAspect="1"/>
             </wp:cNvGraphicFramePr>
@@ -7315,7 +7312,7 @@
                   <pic:spPr>
                     <a:xfrm>
                       <a:off x="0" y="0"/>
-                      <a:ext cx="3839093" cy="1865379"/>
+                      <a:ext cx="4247905" cy="1879997"/>
                     </a:xfrm>
                     <a:prstGeom prst="rect">
                       <a:avLst/>
@@ -7578,7 +7575,17 @@
           <w:sz w:val="24"/>
           <w:szCs w:val="24"/>
         </w:rPr>
-        <w:t xml:space="preserve">e la </w:t>
+        <w:t>e</w:t>
+      </w:r>
+      <w:bookmarkStart w:id="0" w:name="_GoBack"/>
+      <w:bookmarkEnd w:id="0"/>
+      <w:r>
+        <w:rPr>
+          <w:rFonts w:ascii="Comic Sans MS" w:hAnsi="Comic Sans MS"/>
+          <w:sz w:val="24"/>
+          <w:szCs w:val="24"/>
+        </w:rPr>
+        <w:t xml:space="preserve"> la </w:t>
       </w:r>
       <w:r>
         <w:rPr>
@@ -7983,17 +7990,14 @@
       </w:pPr>
       <w:r>
         <w:rPr>
-          <w:rFonts w:ascii="Comic Sans MS" w:hAnsi="Comic Sans MS"/>
           <w:noProof/>
-          <w:sz w:val="24"/>
-          <w:szCs w:val="24"/>
           <w:lang w:eastAsia="fr-BE"/>
         </w:rPr>
         <w:drawing>
-          <wp:inline distT="0" distB="0" distL="0" distR="0" wp14:anchorId="5A80DFA4" wp14:editId="368C0111">
-            <wp:extent cx="3714750" cy="1785308"/>
-            <wp:effectExtent l="0" t="0" r="0" b="5715"/>
-            <wp:docPr id="13" name="Image 13"/>
+          <wp:inline distT="0" distB="0" distL="0" distR="0" wp14:anchorId="6B618DB4" wp14:editId="188624CF">
+            <wp:extent cx="4134679" cy="1898252"/>
+            <wp:effectExtent l="0" t="0" r="0" b="6985"/>
+            <wp:docPr id="6" name="Image 6"/>
             <wp:cNvGraphicFramePr>
               <a:graphicFrameLocks xmlns:a="http://schemas.openxmlformats.org/drawingml/2006/main" noChangeAspect="1"/>
             </wp:cNvGraphicFramePr>
@@ -8013,7 +8017,7 @@
                   <pic:spPr>
                     <a:xfrm>
                       <a:off x="0" y="0"/>
-                      <a:ext cx="3725428" cy="1790440"/>
+                      <a:ext cx="4142770" cy="1901966"/>
                     </a:xfrm>
                     <a:prstGeom prst="rect">
                       <a:avLst/>
@@ -19415,13 +19419,7 @@
               <w:rPr>
                 <w:rFonts w:ascii="Cambria Math" w:hAnsi="Cambria Math" w:cs="Times New Roman"/>
               </w:rPr>
-              <m:t>|</m:t>
-            </m:r>
-            <m:r>
-              <w:rPr>
-                <w:rFonts w:ascii="Cambria Math" w:hAnsi="Cambria Math" w:cs="Times New Roman"/>
-              </w:rPr>
-              <m:t>×</m:t>
+              <m:t>|×</m:t>
             </m:r>
             <m:sSub>
               <m:sSubPr>
@@ -19656,13 +19654,7 @@
               <w:rPr>
                 <w:rFonts w:ascii="Cambria Math" w:eastAsiaTheme="minorEastAsia" w:hAnsi="Cambria Math"/>
               </w:rPr>
-              <m:t>×</m:t>
-            </m:r>
-            <m:r>
-              <w:rPr>
-                <w:rFonts w:ascii="Cambria Math" w:eastAsiaTheme="minorEastAsia" w:hAnsi="Cambria Math"/>
-              </w:rPr>
-              <m:t>f</m:t>
+              <m:t>×f</m:t>
             </m:r>
           </m:e>
           <m:sub>
@@ -20518,13 +20510,7 @@
               <w:rPr>
                 <w:rFonts w:ascii="Cambria Math" w:eastAsiaTheme="minorEastAsia" w:hAnsi="Cambria Math"/>
               </w:rPr>
-              <m:t>×</m:t>
-            </m:r>
-            <m:r>
-              <w:rPr>
-                <w:rFonts w:ascii="Cambria Math" w:eastAsiaTheme="minorEastAsia" w:hAnsi="Cambria Math"/>
-              </w:rPr>
-              <m:t>f</m:t>
+              <m:t>×f</m:t>
             </m:r>
           </m:e>
           <m:sub>
@@ -20596,17 +20582,7 @@
           <w:sz w:val="24"/>
           <w:szCs w:val="24"/>
         </w:rPr>
-        <w:t>Complétez e</w:t>
-      </w:r>
-      <w:bookmarkStart w:id="0" w:name="_GoBack"/>
-      <w:bookmarkEnd w:id="0"/>
-      <w:r>
-        <w:rPr>
-          <w:rFonts w:ascii="Comic Sans MS" w:hAnsi="Comic Sans MS"/>
-          <w:sz w:val="24"/>
-          <w:szCs w:val="24"/>
-        </w:rPr>
-        <w:t>nsuite la cellule</w:t>
+        <w:t>Complétez ensuite la cellule</w:t>
       </w:r>
       <w:r>
         <w:rPr>
@@ -21854,6 +21830,7 @@
         <w:docPartUnique/>
       </w:docPartObj>
     </w:sdtPr>
+    <w:sdtEndPr/>
     <w:sdtContent>
       <w:p>
         <w:pPr>
@@ -21874,7 +21851,7 @@
             <w:noProof/>
             <w:lang w:val="fr-FR"/>
           </w:rPr>
-          <w:t>23</w:t>
+          <w:t>9</w:t>
         </w:r>
         <w:r>
           <w:fldChar w:fldCharType="end"/>
@@ -25731,7 +25708,7 @@
 </file>
 
 <file path=customXml/itemProps1.xml><?xml version="1.0" encoding="utf-8"?>
-<ds:datastoreItem xmlns:ds="http://schemas.openxmlformats.org/officeDocument/2006/customXml" ds:itemID="{018998C6-9DF0-4A1E-B541-2DAB9744459D}">
+<ds:datastoreItem xmlns:ds="http://schemas.openxmlformats.org/officeDocument/2006/customXml" ds:itemID="{268BD02B-7254-4E63-9C3C-506E485B0C89}">
   <ds:schemaRefs>
     <ds:schemaRef ds:uri="http://schemas.openxmlformats.org/officeDocument/2006/bibliography"/>
   </ds:schemaRefs>

</xml_diff>